<commit_message>
Updated default export template in some tests to including header/footer and changes to table style names, tab stops, line spacing and numbered list format.
</commit_message>
<xml_diff>
--- a/pso-docx-ant/src/test/export/cases/core-properties-partial/word-export-template.docx
+++ b/pso-docx-ant/src/test/export/cases/core-properties-partial/word-export-template.docx
@@ -789,269 +789,269 @@
         <w:lastRenderedPageBreak/>
         <w:t>Lists</w:t>
       </w:r>
-    </w:p>
-    <w:p>
-      <w:pPr>
-        <w:pStyle w:val="Heading2"/>
-      </w:pPr>
-      <w:r>
-        <w:t>Unnumbered lists</w:t>
-      </w:r>
-    </w:p>
-    <w:p>
-      <w:pPr>
-        <w:pStyle w:val="ListBullet"/>
-      </w:pPr>
-      <w:r>
-        <w:t>UN1</w:t>
-      </w:r>
-    </w:p>
-    <w:p>
-      <w:pPr>
-        <w:pStyle w:val="ListBullet2"/>
-      </w:pPr>
-      <w:r>
-        <w:t>UN2</w:t>
-      </w:r>
-    </w:p>
-    <w:p>
-      <w:pPr>
-        <w:pStyle w:val="ListBullet3"/>
-      </w:pPr>
-      <w:r>
-        <w:t>UN3</w:t>
-      </w:r>
-    </w:p>
-    <w:p>
-      <w:pPr>
-        <w:pStyle w:val="ListBullet4"/>
-      </w:pPr>
-      <w:r>
-        <w:t>UN4</w:t>
-      </w:r>
-    </w:p>
-    <w:p>
-      <w:pPr>
-        <w:pStyle w:val="ListBullet5"/>
-      </w:pPr>
-      <w:r>
-        <w:t>UN5</w:t>
-      </w:r>
-    </w:p>
-    <w:p>
-      <w:pPr>
-        <w:pStyle w:val="ListBullet6"/>
-      </w:pPr>
-      <w:r>
-        <w:t>UN6</w:t>
-      </w:r>
-    </w:p>
-    <w:p>
-      <w:pPr>
-        <w:pStyle w:val="ListBullet7"/>
-      </w:pPr>
-      <w:r>
-        <w:t>UN7</w:t>
-      </w:r>
-    </w:p>
-    <w:p>
-      <w:pPr>
-        <w:pStyle w:val="ListBullet8"/>
-      </w:pPr>
-      <w:r>
-        <w:t>UN8</w:t>
-      </w:r>
-    </w:p>
-    <w:p>
-      <w:pPr>
-        <w:pStyle w:val="ListBullet9"/>
-      </w:pPr>
-      <w:r>
-        <w:t>UN9</w:t>
-      </w:r>
-    </w:p>
-    <w:p>
-      <w:pPr>
-        <w:pStyle w:val="Heading2"/>
-      </w:pPr>
-      <w:r>
-        <w:t>Numbered lists</w:t>
-      </w:r>
-    </w:p>
-    <w:p>
-      <w:pPr>
-        <w:pStyle w:val="ListNumber"/>
-      </w:pPr>
-      <w:r>
-        <w:t>List level 1</w:t>
-      </w:r>
-    </w:p>
-    <w:p>
-      <w:pPr>
-        <w:pStyle w:val="ListContinue"/>
-        <w:rPr>
-          <w:shd w:val="clear" w:color="auto" w:fill="FFFFFF"/>
-        </w:rPr>
-      </w:pPr>
-      <w:r>
-        <w:rPr>
-          <w:shd w:val="clear" w:color="auto" w:fill="FFFFFF"/>
-        </w:rPr>
-        <w:t xml:space="preserve">List continue: Lorem ipsum dolor sit </w:t>
-      </w:r>
-      <w:proofErr w:type="spellStart"/>
-      <w:r>
-        <w:rPr>
-          <w:shd w:val="clear" w:color="auto" w:fill="FFFFFF"/>
-        </w:rPr>
-        <w:t>amet</w:t>
-      </w:r>
-      <w:proofErr w:type="spellEnd"/>
-      <w:r>
-        <w:rPr>
-          <w:shd w:val="clear" w:color="auto" w:fill="FFFFFF"/>
-        </w:rPr>
-        <w:t>.</w:t>
-      </w:r>
-    </w:p>
-    <w:p>
-      <w:pPr>
-        <w:pStyle w:val="ListNumber2"/>
-        <w:rPr>
-          <w:shd w:val="clear" w:color="auto" w:fill="FFFFFF"/>
-        </w:rPr>
-      </w:pPr>
-      <w:r>
-        <w:rPr>
-          <w:shd w:val="clear" w:color="auto" w:fill="FFFFFF"/>
-        </w:rPr>
-        <w:t>List Level 2</w:t>
-      </w:r>
-    </w:p>
-    <w:p>
-      <w:pPr>
-        <w:pStyle w:val="ListContinue2"/>
-        <w:rPr>
-          <w:shd w:val="clear" w:color="auto" w:fill="FFFFFF"/>
-        </w:rPr>
-      </w:pPr>
-      <w:r>
-        <w:rPr>
-          <w:shd w:val="clear" w:color="auto" w:fill="FFFFFF"/>
-        </w:rPr>
-        <w:t xml:space="preserve">List continue 2: Lorem ipsum dolor sit </w:t>
-      </w:r>
-      <w:proofErr w:type="spellStart"/>
-      <w:r>
-        <w:rPr>
-          <w:shd w:val="clear" w:color="auto" w:fill="FFFFFF"/>
-        </w:rPr>
-        <w:t>amet</w:t>
-      </w:r>
-      <w:proofErr w:type="spellEnd"/>
-      <w:r>
-        <w:rPr>
-          <w:shd w:val="clear" w:color="auto" w:fill="FFFFFF"/>
-        </w:rPr>
-        <w:t>.</w:t>
-      </w:r>
-    </w:p>
-    <w:p>
-      <w:pPr>
-        <w:pStyle w:val="ListNumber3"/>
-        <w:rPr>
-          <w:shd w:val="clear" w:color="auto" w:fill="FFFFFF"/>
-        </w:rPr>
-      </w:pPr>
-      <w:r>
-        <w:rPr>
-          <w:shd w:val="clear" w:color="auto" w:fill="FFFFFF"/>
-        </w:rPr>
-        <w:t>List Level 3</w:t>
-      </w:r>
-    </w:p>
-    <w:p>
-      <w:pPr>
-        <w:pStyle w:val="ListContinue3"/>
-      </w:pPr>
-      <w:r>
-        <w:rPr>
-          <w:shd w:val="clear" w:color="auto" w:fill="FFFFFF"/>
-        </w:rPr>
-        <w:t xml:space="preserve">List continue 3: Lorem ipsum dolor sit </w:t>
-      </w:r>
-      <w:proofErr w:type="spellStart"/>
-      <w:r>
-        <w:rPr>
-          <w:shd w:val="clear" w:color="auto" w:fill="FFFFFF"/>
-        </w:rPr>
-        <w:t>amet</w:t>
-      </w:r>
-      <w:proofErr w:type="spellEnd"/>
-      <w:r>
-        <w:rPr>
-          <w:shd w:val="clear" w:color="auto" w:fill="FFFFFF"/>
-        </w:rPr>
-        <w:t>.</w:t>
-      </w:r>
-    </w:p>
-    <w:p>
-      <w:pPr>
-        <w:pStyle w:val="ListNumber4"/>
-        <w:rPr>
-          <w:shd w:val="clear" w:color="auto" w:fill="FFFFFF"/>
-        </w:rPr>
-      </w:pPr>
-      <w:r>
-        <w:rPr>
-          <w:shd w:val="clear" w:color="auto" w:fill="FFFFFF"/>
-        </w:rPr>
-        <w:t>List Level 4</w:t>
-      </w:r>
-    </w:p>
-    <w:p>
-      <w:pPr>
-        <w:pStyle w:val="ListContinue4"/>
-        <w:rPr>
-          <w:shd w:val="clear" w:color="auto" w:fill="FFFFFF"/>
-        </w:rPr>
-      </w:pPr>
-      <w:r>
-        <w:rPr>
-          <w:shd w:val="clear" w:color="auto" w:fill="FFFFFF"/>
-        </w:rPr>
-        <w:t xml:space="preserve">List continue 4: Lorem ipsum dolor sit </w:t>
-      </w:r>
-      <w:proofErr w:type="spellStart"/>
-      <w:r>
-        <w:rPr>
-          <w:shd w:val="clear" w:color="auto" w:fill="FFFFFF"/>
-        </w:rPr>
-        <w:t>amet</w:t>
-      </w:r>
-      <w:proofErr w:type="spellEnd"/>
-      <w:r>
-        <w:rPr>
-          <w:shd w:val="clear" w:color="auto" w:fill="FFFFFF"/>
-        </w:rPr>
-        <w:t>.</w:t>
-      </w:r>
-    </w:p>
-    <w:p>
-      <w:pPr>
-        <w:pStyle w:val="ListNumber5"/>
-        <w:rPr>
-          <w:shd w:val="clear" w:color="auto" w:fill="FFFFFF"/>
-        </w:rPr>
-      </w:pPr>
-      <w:r>
-        <w:rPr>
-          <w:shd w:val="clear" w:color="auto" w:fill="FFFFFF"/>
-        </w:rPr>
-        <w:t>List level 5</w:t>
-      </w:r>
       <w:bookmarkStart w:id="1" w:name="_GoBack"/>
       <w:bookmarkEnd w:id="1"/>
+    </w:p>
+    <w:p>
+      <w:pPr>
+        <w:pStyle w:val="Heading2"/>
+      </w:pPr>
+      <w:r>
+        <w:t>Unnumbered lists</w:t>
+      </w:r>
+    </w:p>
+    <w:p>
+      <w:pPr>
+        <w:pStyle w:val="ListBullet"/>
+      </w:pPr>
+      <w:r>
+        <w:t>UN1</w:t>
+      </w:r>
+    </w:p>
+    <w:p>
+      <w:pPr>
+        <w:pStyle w:val="ListBullet2"/>
+      </w:pPr>
+      <w:r>
+        <w:t>UN2</w:t>
+      </w:r>
+    </w:p>
+    <w:p>
+      <w:pPr>
+        <w:pStyle w:val="ListBullet3"/>
+      </w:pPr>
+      <w:r>
+        <w:t>UN3</w:t>
+      </w:r>
+    </w:p>
+    <w:p>
+      <w:pPr>
+        <w:pStyle w:val="ListBullet4"/>
+      </w:pPr>
+      <w:r>
+        <w:t>UN4</w:t>
+      </w:r>
+    </w:p>
+    <w:p>
+      <w:pPr>
+        <w:pStyle w:val="ListBullet5"/>
+      </w:pPr>
+      <w:r>
+        <w:t>UN5</w:t>
+      </w:r>
+    </w:p>
+    <w:p>
+      <w:pPr>
+        <w:pStyle w:val="ListBullet6"/>
+      </w:pPr>
+      <w:r>
+        <w:t>UN6</w:t>
+      </w:r>
+    </w:p>
+    <w:p>
+      <w:pPr>
+        <w:pStyle w:val="ListBullet7"/>
+      </w:pPr>
+      <w:r>
+        <w:t>UN7</w:t>
+      </w:r>
+    </w:p>
+    <w:p>
+      <w:pPr>
+        <w:pStyle w:val="ListBullet8"/>
+      </w:pPr>
+      <w:r>
+        <w:t>UN8</w:t>
+      </w:r>
+    </w:p>
+    <w:p>
+      <w:pPr>
+        <w:pStyle w:val="ListBullet9"/>
+      </w:pPr>
+      <w:r>
+        <w:t>UN9</w:t>
+      </w:r>
+    </w:p>
+    <w:p>
+      <w:pPr>
+        <w:pStyle w:val="Heading2"/>
+      </w:pPr>
+      <w:r>
+        <w:t>Numbered lists</w:t>
+      </w:r>
+    </w:p>
+    <w:p>
+      <w:pPr>
+        <w:pStyle w:val="ListNumber"/>
+      </w:pPr>
+      <w:r>
+        <w:t>List level 1</w:t>
+      </w:r>
+    </w:p>
+    <w:p>
+      <w:pPr>
+        <w:pStyle w:val="ListContinue"/>
+        <w:rPr>
+          <w:shd w:val="clear" w:color="auto" w:fill="FFFFFF"/>
+        </w:rPr>
+      </w:pPr>
+      <w:r>
+        <w:rPr>
+          <w:shd w:val="clear" w:color="auto" w:fill="FFFFFF"/>
+        </w:rPr>
+        <w:t xml:space="preserve">List continue: Lorem ipsum dolor sit </w:t>
+      </w:r>
+      <w:proofErr w:type="spellStart"/>
+      <w:r>
+        <w:rPr>
+          <w:shd w:val="clear" w:color="auto" w:fill="FFFFFF"/>
+        </w:rPr>
+        <w:t>amet</w:t>
+      </w:r>
+      <w:proofErr w:type="spellEnd"/>
+      <w:r>
+        <w:rPr>
+          <w:shd w:val="clear" w:color="auto" w:fill="FFFFFF"/>
+        </w:rPr>
+        <w:t>.</w:t>
+      </w:r>
+    </w:p>
+    <w:p>
+      <w:pPr>
+        <w:pStyle w:val="ListNumber2"/>
+        <w:rPr>
+          <w:shd w:val="clear" w:color="auto" w:fill="FFFFFF"/>
+        </w:rPr>
+      </w:pPr>
+      <w:r>
+        <w:rPr>
+          <w:shd w:val="clear" w:color="auto" w:fill="FFFFFF"/>
+        </w:rPr>
+        <w:t>List Level 2</w:t>
+      </w:r>
+    </w:p>
+    <w:p>
+      <w:pPr>
+        <w:pStyle w:val="ListContinue2"/>
+        <w:rPr>
+          <w:shd w:val="clear" w:color="auto" w:fill="FFFFFF"/>
+        </w:rPr>
+      </w:pPr>
+      <w:r>
+        <w:rPr>
+          <w:shd w:val="clear" w:color="auto" w:fill="FFFFFF"/>
+        </w:rPr>
+        <w:t xml:space="preserve">List continue 2: Lorem ipsum dolor sit </w:t>
+      </w:r>
+      <w:proofErr w:type="spellStart"/>
+      <w:r>
+        <w:rPr>
+          <w:shd w:val="clear" w:color="auto" w:fill="FFFFFF"/>
+        </w:rPr>
+        <w:t>amet</w:t>
+      </w:r>
+      <w:proofErr w:type="spellEnd"/>
+      <w:r>
+        <w:rPr>
+          <w:shd w:val="clear" w:color="auto" w:fill="FFFFFF"/>
+        </w:rPr>
+        <w:t>.</w:t>
+      </w:r>
+    </w:p>
+    <w:p>
+      <w:pPr>
+        <w:pStyle w:val="ListNumber3"/>
+        <w:rPr>
+          <w:shd w:val="clear" w:color="auto" w:fill="FFFFFF"/>
+        </w:rPr>
+      </w:pPr>
+      <w:r>
+        <w:rPr>
+          <w:shd w:val="clear" w:color="auto" w:fill="FFFFFF"/>
+        </w:rPr>
+        <w:t>List Level 3</w:t>
+      </w:r>
+    </w:p>
+    <w:p>
+      <w:pPr>
+        <w:pStyle w:val="ListContinue3"/>
+      </w:pPr>
+      <w:r>
+        <w:rPr>
+          <w:shd w:val="clear" w:color="auto" w:fill="FFFFFF"/>
+        </w:rPr>
+        <w:t xml:space="preserve">List continue 3: Lorem ipsum dolor sit </w:t>
+      </w:r>
+      <w:proofErr w:type="spellStart"/>
+      <w:r>
+        <w:rPr>
+          <w:shd w:val="clear" w:color="auto" w:fill="FFFFFF"/>
+        </w:rPr>
+        <w:t>amet</w:t>
+      </w:r>
+      <w:proofErr w:type="spellEnd"/>
+      <w:r>
+        <w:rPr>
+          <w:shd w:val="clear" w:color="auto" w:fill="FFFFFF"/>
+        </w:rPr>
+        <w:t>.</w:t>
+      </w:r>
+    </w:p>
+    <w:p>
+      <w:pPr>
+        <w:pStyle w:val="ListNumber4"/>
+        <w:rPr>
+          <w:shd w:val="clear" w:color="auto" w:fill="FFFFFF"/>
+        </w:rPr>
+      </w:pPr>
+      <w:r>
+        <w:rPr>
+          <w:shd w:val="clear" w:color="auto" w:fill="FFFFFF"/>
+        </w:rPr>
+        <w:t>List Level 4</w:t>
+      </w:r>
+    </w:p>
+    <w:p>
+      <w:pPr>
+        <w:pStyle w:val="ListContinue4"/>
+        <w:rPr>
+          <w:shd w:val="clear" w:color="auto" w:fill="FFFFFF"/>
+        </w:rPr>
+      </w:pPr>
+      <w:r>
+        <w:rPr>
+          <w:shd w:val="clear" w:color="auto" w:fill="FFFFFF"/>
+        </w:rPr>
+        <w:t xml:space="preserve">List continue 4: Lorem ipsum dolor sit </w:t>
+      </w:r>
+      <w:proofErr w:type="spellStart"/>
+      <w:r>
+        <w:rPr>
+          <w:shd w:val="clear" w:color="auto" w:fill="FFFFFF"/>
+        </w:rPr>
+        <w:t>amet</w:t>
+      </w:r>
+      <w:proofErr w:type="spellEnd"/>
+      <w:r>
+        <w:rPr>
+          <w:shd w:val="clear" w:color="auto" w:fill="FFFFFF"/>
+        </w:rPr>
+        <w:t>.</w:t>
+      </w:r>
+    </w:p>
+    <w:p>
+      <w:pPr>
+        <w:pStyle w:val="ListNumber5"/>
+        <w:rPr>
+          <w:shd w:val="clear" w:color="auto" w:fill="FFFFFF"/>
+        </w:rPr>
+      </w:pPr>
+      <w:r>
+        <w:rPr>
+          <w:shd w:val="clear" w:color="auto" w:fill="FFFFFF"/>
+        </w:rPr>
+        <w:t>List level 5</w:t>
+      </w:r>
     </w:p>
     <w:p>
       <w:pPr>
@@ -1569,14 +1569,6 @@
         <w:sz w:val="20"/>
         <w:szCs w:val="20"/>
       </w:rPr>
-      <w:t xml:space="preserve">pg. </w:t>
-    </w:r>
-    <w:r>
-      <w:rPr>
-        <w:color w:val="1F3864" w:themeColor="accent1" w:themeShade="80"/>
-        <w:sz w:val="20"/>
-        <w:szCs w:val="20"/>
-      </w:rPr>
       <w:fldChar w:fldCharType="begin"/>
     </w:r>
     <w:r>
@@ -1681,40 +1673,6 @@
         </w:r>
       </w:sdtContent>
     </w:sdt>
-    <w:r>
-      <w:tab/>
-    </w:r>
-    <w:r>
-      <w:rPr>
-        <w:color w:val="1F3864" w:themeColor="accent1" w:themeShade="80"/>
-      </w:rPr>
-      <w:fldChar w:fldCharType="begin"/>
-    </w:r>
-    <w:r>
-      <w:rPr>
-        <w:color w:val="1F3864" w:themeColor="accent1" w:themeShade="80"/>
-      </w:rPr>
-      <w:instrText xml:space="preserve"> STYLEREF  "Heading 1"  \* MERGEFORMAT </w:instrText>
-    </w:r>
-    <w:r>
-      <w:rPr>
-        <w:color w:val="1F3864" w:themeColor="accent1" w:themeShade="80"/>
-      </w:rPr>
-      <w:fldChar w:fldCharType="separate"/>
-    </w:r>
-    <w:r>
-      <w:rPr>
-        <w:noProof/>
-        <w:color w:val="1F3864" w:themeColor="accent1" w:themeShade="80"/>
-      </w:rPr>
-      <w:t>Lists</w:t>
-    </w:r>
-    <w:r>
-      <w:rPr>
-        <w:color w:val="1F3864" w:themeColor="accent1" w:themeShade="80"/>
-      </w:rPr>
-      <w:fldChar w:fldCharType="end"/>
-    </w:r>
   </w:p>
 </w:hdr>
 </file>
@@ -3252,6 +3210,7 @@
   <w:style w:type="character" w:default="1" w:styleId="DefaultParagraphFont">
     <w:name w:val="Default Paragraph Font"/>
     <w:uiPriority w:val="1"/>
+    <w:semiHidden/>
     <w:unhideWhenUsed/>
   </w:style>
   <w:style w:type="table" w:default="1" w:styleId="TableNormal">
@@ -4916,6 +4875,7 @@
   <w:rsids>
     <w:rsidRoot w:val="0035287D"/>
     <w:rsid w:val="0035287D"/>
+    <w:rsid w:val="00FE1A3C"/>
   </w:rsids>
   <m:mathPr>
     <m:mathFont m:val="Cambria Math"/>
@@ -5347,7 +5307,6 @@
     <w:uiPriority w:val="1"/>
     <w:semiHidden/>
     <w:unhideWhenUsed/>
-    <w:rsid w:val="0035287D"/>
   </w:style>
   <w:style w:type="table" w:default="1" w:styleId="TableNormal">
     <w:name w:val="Normal Table"/>

</xml_diff>